<commit_message>
LiveDocx: add image merge support
</commit_message>
<xml_diff>
--- a/Tests/Fixtures/document.docx
+++ b/Tests/Fixtures/document.docx
@@ -6,39 +6,118 @@
       <w:r>
         <w:t xml:space="preserve">My name is </w:t>
       </w:r>
-      <w:fldSimple w:instr=" MERGEFIELD Name \* MERGEFORMAT ">
+      <w:r>
+        <w:fldChar w:fldCharType="begin"/>
+      </w:r>
+      <w:r>
+        <w:instrText xml:space="preserve"> MERGEFIELD Name \* MERGEFORMAT </w:instrText>
+      </w:r>
+      <w:r>
+        <w:rPr>
+          <w:rFonts w:hint="eastAsia"/>
+        </w:rPr>
+        <w:fldChar w:fldCharType="separate"/>
+      </w:r>
+      <w:r>
+        <w:rPr>
+          <w:noProof/>
+        </w:rPr>
+        <w:t>«Name»</w:t>
+      </w:r>
+      <w:r>
+        <w:rPr>
+          <w:noProof/>
+        </w:rPr>
+        <w:fldChar w:fldCharType="end"/>
+      </w:r>
+      <w:r>
+        <w:t xml:space="preserve">, </w:t>
+      </w:r>
+      <w:r>
+        <w:fldChar w:fldCharType="begin"/>
+      </w:r>
+      <w:r>
+        <w:instrText xml:space="preserve"> MERGEFIELD FirstName \* MERGEFORMAT </w:instrText>
+      </w:r>
+      <w:r>
+        <w:rPr>
+          <w:rFonts w:hint="eastAsia"/>
+        </w:rPr>
+        <w:fldChar w:fldCharType="separate"/>
+      </w:r>
+      <w:r>
+        <w:rPr>
+          <w:noProof/>
+        </w:rPr>
+        <w:t>«FirstName»</w:t>
+      </w:r>
+      <w:r>
+        <w:rPr>
+          <w:noProof/>
+        </w:rPr>
+        <w:fldChar w:fldCharType="end"/>
+      </w:r>
+      <w:r>
+        <w:t xml:space="preserve"> </w:t>
+      </w:r>
+      <w:r>
+        <w:fldChar w:fldCharType="begin"/>
+      </w:r>
+      <w:r>
+        <w:instrText xml:space="preserve"> MERGEFIELD Name \* MERGEFORMAT </w:instrText>
+      </w:r>
+      <w:r>
+        <w:rPr>
+          <w:rFonts w:hint="eastAsia"/>
+        </w:rPr>
+        <w:fldChar w:fldCharType="separate"/>
+      </w:r>
+      <w:r>
+        <w:rPr>
+          <w:noProof/>
+        </w:rPr>
+        <w:t>«Name»</w:t>
+      </w:r>
+      <w:r>
+        <w:rPr>
+          <w:noProof/>
+        </w:rPr>
+        <w:fldChar w:fldCharType="end"/>
+      </w:r>
+      <w:r>
+        <w:t>.</w:t>
+      </w:r>
+    </w:p>
+    <w:p/>
+    <w:p>
+      <w:pPr>
+        <w:rPr>
+          <w:rFonts w:hint="eastAsia"/>
+        </w:rPr>
+      </w:pPr>
+      <w:fldSimple w:instr=" MERGEFIELD image:Photo \* MERGEFORMAT ">
         <w:r>
           <w:rPr>
+            <w:rFonts w:hint="cs"/>
             <w:noProof/>
           </w:rPr>
-          <w:t>«Name»</w:t>
+          <w:t>«</w:t>
+        </w:r>
+        <w:r>
+          <w:rPr>
+            <w:rFonts w:hint="eastAsia"/>
+            <w:noProof/>
+          </w:rPr>
+          <w:t>image:Photo</w:t>
+        </w:r>
+        <w:r>
+          <w:rPr>
+            <w:rFonts w:hint="cs"/>
+            <w:noProof/>
+          </w:rPr>
+          <w:t>»</w:t>
         </w:r>
       </w:fldSimple>
-      <w:r>
-        <w:t xml:space="preserve">, </w:t>
-      </w:r>
-      <w:fldSimple w:instr=" MERGEFIELD FirstName \* MERGEFORMAT ">
-        <w:r>
-          <w:rPr>
-            <w:noProof/>
-          </w:rPr>
-          <w:t>«FirstName»</w:t>
-        </w:r>
-      </w:fldSimple>
-      <w:r>
-        <w:t xml:space="preserve"> </w:t>
-      </w:r>
-      <w:fldSimple w:instr=" MERGEFIELD Name \* MERGEFORMAT ">
-        <w:r>
-          <w:rPr>
-            <w:noProof/>
-          </w:rPr>
-          <w:t>«Name»</w:t>
-        </w:r>
-      </w:fldSimple>
-      <w:r>
-        <w:t>.</w:t>
-      </w:r>
       <w:bookmarkStart w:id="0" w:name="_GoBack"/>
       <w:bookmarkEnd w:id="0"/>
     </w:p>

</xml_diff>

<commit_message>
Add support for getting merge field names from a document
</commit_message>
<xml_diff>
--- a/Tests/Fixtures/document.docx
+++ b/Tests/Fixtures/document.docx
@@ -13,9 +13,6 @@
         <w:instrText xml:space="preserve"> MERGEFIELD Name \* MERGEFORMAT </w:instrText>
       </w:r>
       <w:r>
-        <w:rPr>
-          <w:rFonts w:hint="eastAsia"/>
-        </w:rPr>
         <w:fldChar w:fldCharType="separate"/>
       </w:r>
       <w:r>
@@ -40,9 +37,6 @@
         <w:instrText xml:space="preserve"> MERGEFIELD FirstName \* MERGEFORMAT </w:instrText>
       </w:r>
       <w:r>
-        <w:rPr>
-          <w:rFonts w:hint="eastAsia"/>
-        </w:rPr>
         <w:fldChar w:fldCharType="separate"/>
       </w:r>
       <w:r>
@@ -67,9 +61,6 @@
         <w:instrText xml:space="preserve"> MERGEFIELD Name \* MERGEFORMAT </w:instrText>
       </w:r>
       <w:r>
-        <w:rPr>
-          <w:rFonts w:hint="eastAsia"/>
-        </w:rPr>
         <w:fldChar w:fldCharType="separate"/>
       </w:r>
       <w:r>
@@ -92,7 +83,7 @@
     <w:p>
       <w:pPr>
         <w:rPr>
-          <w:rFonts w:hint="eastAsia"/>
+          <w:noProof/>
         </w:rPr>
       </w:pPr>
       <w:fldSimple w:instr=" MERGEFIELD image:Photo \* MERGEFORMAT ">
@@ -118,8 +109,77 @@
           <w:t>»</w:t>
         </w:r>
       </w:fldSimple>
-      <w:bookmarkStart w:id="0" w:name="_GoBack"/>
+    </w:p>
+    <w:p>
+      <w:pPr>
+        <w:rPr>
+          <w:noProof/>
+        </w:rPr>
+      </w:pPr>
+    </w:p>
+    <w:p>
+      <w:pPr>
+        <w:rPr>
+          <w:noProof/>
+        </w:rPr>
+      </w:pPr>
+    </w:p>
+    <w:p>
+      <w:pPr>
+        <w:rPr>
+          <w:noProof/>
+        </w:rPr>
+      </w:pPr>
+      <w:bookmarkStart w:id="0" w:name="blockStart_BadGuys"/>
       <w:bookmarkEnd w:id="0"/>
+    </w:p>
+    <w:p>
+      <w:pPr>
+        <w:rPr>
+          <w:noProof/>
+        </w:rPr>
+      </w:pPr>
+      <w:r>
+        <w:rPr>
+          <w:noProof/>
+        </w:rPr>
+        <w:fldChar w:fldCharType="begin"/>
+      </w:r>
+      <w:r>
+        <w:rPr>
+          <w:noProof/>
+        </w:rPr>
+        <w:instrText xml:space="preserve"> MERGEFIELD BadGuyName \* MERGEFORMAT </w:instrText>
+      </w:r>
+      <w:r>
+        <w:rPr>
+          <w:noProof/>
+        </w:rPr>
+        <w:fldChar w:fldCharType="separate"/>
+      </w:r>
+      <w:r>
+        <w:rPr>
+          <w:noProof/>
+        </w:rPr>
+        <w:t>«BadGuyName»</w:t>
+      </w:r>
+      <w:r>
+        <w:rPr>
+          <w:noProof/>
+        </w:rPr>
+        <w:fldChar w:fldCharType="end"/>
+      </w:r>
+    </w:p>
+    <w:p>
+      <w:pPr>
+        <w:rPr>
+          <w:noProof/>
+        </w:rPr>
+      </w:pPr>
+      <w:bookmarkStart w:id="1" w:name="blockEnd_BadGuys"/>
+      <w:bookmarkStart w:id="2" w:name="_GoBack"/>
+      <w:bookmarkEnd w:id="1"/>
+      <w:bookmarkEnd w:id="2"/>
     </w:p>
     <w:sectPr>
       <w:pgSz w:w="11900" w:h="16840"/>

</xml_diff>